<commit_message>
udpated with enhanced html
</commit_message>
<xml_diff>
--- a/resume/VivekAnanthan_MLE_MLOPs.docx
+++ b/resume/VivekAnanthan_MLE_MLOPs.docx
@@ -9,10 +9,10 @@
         <w:tblLook w:val="0600" w:firstRow="0" w:lastRow="0" w:firstColumn="0" w:lastColumn="0" w:noHBand="1" w:noVBand="1"/>
       </w:tblPr>
       <w:tblGrid>
-        <w:gridCol w:w="6680"/>
-        <w:gridCol w:w="242"/>
-        <w:gridCol w:w="98"/>
-        <w:gridCol w:w="4286"/>
+        <w:gridCol w:w="6689"/>
+        <w:gridCol w:w="251"/>
+        <w:gridCol w:w="106"/>
+        <w:gridCol w:w="4260"/>
       </w:tblGrid>
       <w:tr>
         <w:trPr>
@@ -38,6 +38,14 @@
                 <w:szCs w:val="14"/>
               </w:rPr>
               <w:t>Vivek Ananthan</w:t>
+            </w:r>
+            <w:r>
+              <w:rPr>
+                <w:rFonts w:ascii="Aptos Narrow" w:hAnsi="Aptos Narrow" w:cs="Calibri"/>
+                <w:sz w:val="56"/>
+                <w:szCs w:val="14"/>
+              </w:rPr>
+              <w:t xml:space="preserve"> M.S</w:t>
             </w:r>
           </w:p>
           <w:p>
@@ -476,7 +484,23 @@
                         <w:rFonts w:ascii="Aptos Narrow" w:hAnsi="Aptos Narrow" w:cs="Calibri"/>
                         <w:szCs w:val="18"/>
                       </w:rPr>
-                      <w:t>https://wickkiey.github.io/</w:t>
+                      <w:t>https://wickkiey.gith</w:t>
+                    </w:r>
+                    <w:r>
+                      <w:rPr>
+                        <w:rStyle w:val="Hyperlink"/>
+                        <w:rFonts w:ascii="Aptos Narrow" w:hAnsi="Aptos Narrow" w:cs="Calibri"/>
+                        <w:szCs w:val="18"/>
+                      </w:rPr>
+                      <w:t>u</w:t>
+                    </w:r>
+                    <w:r>
+                      <w:rPr>
+                        <w:rStyle w:val="Hyperlink"/>
+                        <w:rFonts w:ascii="Aptos Narrow" w:hAnsi="Aptos Narrow" w:cs="Calibri"/>
+                        <w:szCs w:val="18"/>
+                      </w:rPr>
+                      <w:t>b.io/</w:t>
                     </w:r>
                   </w:hyperlink>
                 </w:p>
@@ -3719,18 +3743,8 @@
                 <w:szCs w:val="18"/>
                 <w:u w:val="single"/>
               </w:rPr>
+              <w:lastRenderedPageBreak/>
               <w:br/>
-            </w:r>
-            <w:r>
-              <w:rPr>
-                <w:rFonts w:ascii="Aptos Narrow" w:hAnsi="Aptos Narrow" w:cs="Calibri"/>
-                <w:b/>
-                <w:bCs/>
-                <w:sz w:val="20"/>
-                <w:szCs w:val="18"/>
-                <w:u w:val="single"/>
-              </w:rPr>
-              <w:lastRenderedPageBreak/>
               <w:t>ML OPs</w:t>
             </w:r>
           </w:p>
@@ -4167,207 +4181,6 @@
                 <w:rFonts w:ascii="Aptos Narrow" w:hAnsi="Aptos Narrow" w:cs="Calibri"/>
               </w:rPr>
               <w:t>Bicep</w:t>
-            </w:r>
-          </w:p>
-          <w:p>
-            <w:pPr>
-              <w:rPr>
-                <w:rFonts w:ascii="Aptos Narrow" w:hAnsi="Aptos Narrow" w:cs="Calibri"/>
-              </w:rPr>
-            </w:pPr>
-          </w:p>
-          <w:tbl>
-            <w:tblPr>
-              <w:tblW w:w="4070" w:type="dxa"/>
-              <w:tblLook w:val="0600" w:firstRow="0" w:lastRow="0" w:firstColumn="0" w:lastColumn="0" w:noHBand="1" w:noVBand="1"/>
-            </w:tblPr>
-            <w:tblGrid>
-              <w:gridCol w:w="4070"/>
-            </w:tblGrid>
-            <w:tr>
-              <w:trPr>
-                <w:trHeight w:val="392"/>
-              </w:trPr>
-              <w:tc>
-                <w:tcPr>
-                  <w:tcW w:w="5000" w:type="pct"/>
-                </w:tcPr>
-                <w:p>
-                  <w:pPr>
-                    <w:pStyle w:val="Heading1"/>
-                    <w:framePr w:hSpace="180" w:wrap="around" w:vAnchor="text" w:hAnchor="margin" w:y="-169"/>
-                    <w:rPr>
-                      <w:rFonts w:ascii="Aptos Narrow" w:hAnsi="Aptos Narrow" w:cs="Calibri"/>
-                    </w:rPr>
-                  </w:pPr>
-                  <w:r>
-                    <w:rPr>
-                      <w:rFonts w:ascii="Aptos Narrow" w:hAnsi="Aptos Narrow" w:cs="Calibri"/>
-                    </w:rPr>
-                    <w:t>Roles</w:t>
-                  </w:r>
-                </w:p>
-              </w:tc>
-            </w:tr>
-            <w:tr>
-              <w:trPr>
-                <w:trHeight w:val="118"/>
-              </w:trPr>
-              <w:tc>
-                <w:tcPr>
-                  <w:tcW w:w="5000" w:type="pct"/>
-                  <w:shd w:val="clear" w:color="auto" w:fill="auto"/>
-                </w:tcPr>
-                <w:p>
-                  <w:pPr>
-                    <w:framePr w:hSpace="180" w:wrap="around" w:vAnchor="text" w:hAnchor="margin" w:y="-169"/>
-                    <w:spacing w:line="240" w:lineRule="auto"/>
-                    <w:rPr>
-                      <w:rFonts w:ascii="Aptos Narrow" w:hAnsi="Aptos Narrow" w:cs="Calibri"/>
-                      <w:sz w:val="8"/>
-                      <w:szCs w:val="8"/>
-                    </w:rPr>
-                  </w:pPr>
-                  <w:r>
-                    <w:rPr>
-                      <w:noProof/>
-                    </w:rPr>
-                  </w:r>
-                  <w:r>
-                    <w:pict w14:anchorId="2BD6844E">
-                      <v:line id="Line 3" o:spid="_x0000_s2051" alt="&quot;&quot;" style="visibility:visible;mso-wrap-style:square;mso-left-percent:-10001;mso-top-percent:-10001;mso-position-horizontal:absolute;mso-position-horizontal-relative:char;mso-position-vertical:absolute;mso-position-vertical-relative:line;mso-left-percent:-10001;mso-top-percent:-10001" from="0,0" to="165.6pt,.05pt" o:gfxdata="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" strokecolor="#231f20" strokeweight="2.5pt">
-                        <o:lock v:ext="edit" shapetype="f"/>
-                        <w10:wrap type="none"/>
-                        <w10:anchorlock/>
-                      </v:line>
-                    </w:pict>
-                  </w:r>
-                </w:p>
-              </w:tc>
-            </w:tr>
-          </w:tbl>
-          <w:p>
-            <w:pPr>
-              <w:pStyle w:val="BodyContactInfo"/>
-              <w:numPr>
-                <w:ilvl w:val="0"/>
-                <w:numId w:val="12"/>
-              </w:numPr>
-              <w:rPr>
-                <w:rFonts w:ascii="Aptos Narrow" w:hAnsi="Aptos Narrow" w:cs="Calibri"/>
-                <w:sz w:val="20"/>
-                <w:szCs w:val="18"/>
-              </w:rPr>
-            </w:pPr>
-            <w:r>
-              <w:rPr>
-                <w:rFonts w:ascii="Aptos Narrow" w:hAnsi="Aptos Narrow" w:cs="Calibri"/>
-                <w:sz w:val="20"/>
-                <w:szCs w:val="18"/>
-              </w:rPr>
-              <w:t xml:space="preserve">Managing Internal IP frameworks and services. </w:t>
-            </w:r>
-          </w:p>
-          <w:p>
-            <w:pPr>
-              <w:pStyle w:val="BodyContactInfo"/>
-              <w:numPr>
-                <w:ilvl w:val="0"/>
-                <w:numId w:val="12"/>
-              </w:numPr>
-              <w:rPr>
-                <w:rFonts w:ascii="Aptos Narrow" w:hAnsi="Aptos Narrow" w:cs="Calibri"/>
-                <w:sz w:val="20"/>
-                <w:szCs w:val="18"/>
-              </w:rPr>
-            </w:pPr>
-            <w:r>
-              <w:rPr>
-                <w:rFonts w:ascii="Aptos Narrow" w:hAnsi="Aptos Narrow" w:cs="Calibri"/>
-                <w:sz w:val="20"/>
-                <w:szCs w:val="18"/>
-              </w:rPr>
-              <w:t>Training</w:t>
-            </w:r>
-            <w:r>
-              <w:rPr>
-                <w:rFonts w:ascii="Aptos Narrow" w:hAnsi="Aptos Narrow" w:cs="Calibri"/>
-                <w:sz w:val="20"/>
-                <w:szCs w:val="18"/>
-              </w:rPr>
-              <w:t xml:space="preserve"> juniors </w:t>
-            </w:r>
-            <w:r>
-              <w:rPr>
-                <w:rFonts w:ascii="Aptos Narrow" w:hAnsi="Aptos Narrow" w:cs="Calibri"/>
-                <w:sz w:val="20"/>
-                <w:szCs w:val="18"/>
-              </w:rPr>
-              <w:t xml:space="preserve">on Machine Learning </w:t>
-            </w:r>
-            <w:r>
-              <w:rPr>
-                <w:rFonts w:ascii="Aptos Narrow" w:hAnsi="Aptos Narrow" w:cs="Calibri"/>
-                <w:sz w:val="20"/>
-                <w:szCs w:val="18"/>
-              </w:rPr>
-              <w:t xml:space="preserve">Deep Learning </w:t>
-            </w:r>
-            <w:r>
-              <w:rPr>
-                <w:rFonts w:ascii="Aptos Narrow" w:hAnsi="Aptos Narrow" w:cs="Calibri"/>
-                <w:sz w:val="20"/>
-                <w:szCs w:val="18"/>
-              </w:rPr>
-              <w:t xml:space="preserve">and </w:t>
-            </w:r>
-            <w:proofErr w:type="spellStart"/>
-            <w:r>
-              <w:rPr>
-                <w:rFonts w:ascii="Aptos Narrow" w:hAnsi="Aptos Narrow" w:cs="Calibri"/>
-                <w:sz w:val="20"/>
-                <w:szCs w:val="18"/>
-              </w:rPr>
-              <w:t>MLOps</w:t>
-            </w:r>
-            <w:proofErr w:type="spellEnd"/>
-            <w:r>
-              <w:rPr>
-                <w:rFonts w:ascii="Aptos Narrow" w:hAnsi="Aptos Narrow" w:cs="Calibri"/>
-                <w:sz w:val="20"/>
-                <w:szCs w:val="18"/>
-              </w:rPr>
-              <w:t xml:space="preserve"> </w:t>
-            </w:r>
-          </w:p>
-          <w:p>
-            <w:pPr>
-              <w:pStyle w:val="BodyContactInfo"/>
-              <w:numPr>
-                <w:ilvl w:val="0"/>
-                <w:numId w:val="12"/>
-              </w:numPr>
-              <w:rPr>
-                <w:rFonts w:ascii="Aptos Narrow" w:hAnsi="Aptos Narrow" w:cs="Calibri"/>
-                <w:sz w:val="20"/>
-                <w:szCs w:val="18"/>
-              </w:rPr>
-            </w:pPr>
-            <w:r>
-              <w:rPr>
-                <w:rFonts w:ascii="Aptos Narrow" w:hAnsi="Aptos Narrow" w:cs="Calibri"/>
-                <w:sz w:val="20"/>
-                <w:szCs w:val="18"/>
-              </w:rPr>
-              <w:t xml:space="preserve">Guiding MVPs </w:t>
-            </w:r>
-            <w:r>
-              <w:rPr>
-                <w:rFonts w:ascii="Aptos Narrow" w:hAnsi="Aptos Narrow" w:cs="Calibri"/>
-                <w:sz w:val="20"/>
-                <w:szCs w:val="18"/>
-              </w:rPr>
-              <w:t>to acquire new clients.</w:t>
             </w:r>
           </w:p>
         </w:tc>
@@ -4487,7 +4300,7 @@
               <w:tblLook w:val="0600" w:firstRow="0" w:lastRow="0" w:firstColumn="0" w:lastColumn="0" w:noHBand="1" w:noVBand="1"/>
             </w:tblPr>
             <w:tblGrid>
-              <w:gridCol w:w="4182"/>
+              <w:gridCol w:w="4156"/>
             </w:tblGrid>
             <w:tr>
               <w:trPr>
@@ -9019,7 +8832,6 @@
     <w:basedOn w:val="DefaultParagraphFont"/>
     <w:uiPriority w:val="99"/>
     <w:semiHidden/>
-    <w:rsid w:val="00F679F8"/>
     <w:rPr>
       <w:color w:val="808080"/>
     </w:rPr>
@@ -9042,6 +8854,46 @@
   <w:style w:type="paragraph" w:customStyle="1" w:styleId="2FF70B11C79541699493EE925F5D70A3">
     <w:name w:val="2FF70B11C79541699493EE925F5D70A3"/>
     <w:rsid w:val="00F679F8"/>
+  </w:style>
+  <w:style w:type="paragraph" w:customStyle="1" w:styleId="9E8C52D8DC854DEEBA4AFA7387ED334F">
+    <w:name w:val="9E8C52D8DC854DEEBA4AFA7387ED334F"/>
+    <w:rPr>
+      <w:kern w:val="2"/>
+      <w:lang w:val="en-IN" w:eastAsia="en-IN"/>
+      <w14:ligatures w14:val="standardContextual"/>
+    </w:rPr>
+  </w:style>
+  <w:style w:type="paragraph" w:customStyle="1" w:styleId="2C78287DF5444D0BACCF3CF6FCF321C4">
+    <w:name w:val="2C78287DF5444D0BACCF3CF6FCF321C4"/>
+    <w:rPr>
+      <w:kern w:val="2"/>
+      <w:lang w:val="en-IN" w:eastAsia="en-IN"/>
+      <w14:ligatures w14:val="standardContextual"/>
+    </w:rPr>
+  </w:style>
+  <w:style w:type="paragraph" w:customStyle="1" w:styleId="C4041D7A15B64793A10DBCFD3AC82541">
+    <w:name w:val="C4041D7A15B64793A10DBCFD3AC82541"/>
+    <w:rPr>
+      <w:kern w:val="2"/>
+      <w:lang w:val="en-IN" w:eastAsia="en-IN"/>
+      <w14:ligatures w14:val="standardContextual"/>
+    </w:rPr>
+  </w:style>
+  <w:style w:type="paragraph" w:customStyle="1" w:styleId="116D305A175E44A2980D3719C25501F6">
+    <w:name w:val="116D305A175E44A2980D3719C25501F6"/>
+    <w:rPr>
+      <w:kern w:val="2"/>
+      <w:lang w:val="en-IN" w:eastAsia="en-IN"/>
+      <w14:ligatures w14:val="standardContextual"/>
+    </w:rPr>
+  </w:style>
+  <w:style w:type="paragraph" w:customStyle="1" w:styleId="1DA0E520C5FC4F58BA24965144BE2F84">
+    <w:name w:val="1DA0E520C5FC4F58BA24965144BE2F84"/>
+    <w:rPr>
+      <w:kern w:val="2"/>
+      <w:lang w:val="en-IN" w:eastAsia="en-IN"/>
+      <w14:ligatures w14:val="standardContextual"/>
+    </w:rPr>
   </w:style>
 </w:styles>
 </file>

</xml_diff>